<commit_message>
Update Project Outline Doc for SD Inclusion
Project outline doc includes visio screencap.
</commit_message>
<xml_diff>
--- a/docs/Project Outline 11_21.docx
+++ b/docs/Project Outline 11_21.docx
@@ -708,18 +708,47 @@
       <w:bookmarkStart w:id="17" w:name="_heading=h.2jxsxqh" w:colFirst="0" w:colLast="0"/>
       <w:bookmarkEnd w:id="17"/>
       <w:r>
+        <w:lastRenderedPageBreak/>
         <w:t>Sequence Diagram</w:t>
       </w:r>
     </w:p>
     <w:p>
-      <w:pPr>
-        <w:numPr>
-          <w:ilvl w:val="1"/>
-          <w:numId w:val="1"/>
-        </w:numPr>
-      </w:pPr>
-      <w:r>
-        <w:t>The sequence diagram is attached to this submission as a separate file.</w:t>
+      <w:r>
+        <w:drawing>
+          <wp:inline distT="0" distB="0" distL="0" distR="0" wp14:anchorId="18DB5CC4" wp14:editId="0BB56F95">
+            <wp:extent cx="5943600" cy="5154295"/>
+            <wp:effectExtent l="0" t="0" r="0" b="8255"/>
+            <wp:docPr id="1684217662" name="Picture 1" descr="A diagram of a server&#10;&#10;Description automatically generated"/>
+            <wp:cNvGraphicFramePr>
+              <a:graphicFrameLocks xmlns:a="http://schemas.openxmlformats.org/drawingml/2006/main" noChangeAspect="1"/>
+            </wp:cNvGraphicFramePr>
+            <a:graphic xmlns:a="http://schemas.openxmlformats.org/drawingml/2006/main">
+              <a:graphicData uri="http://schemas.openxmlformats.org/drawingml/2006/picture">
+                <pic:pic xmlns:pic="http://schemas.openxmlformats.org/drawingml/2006/picture">
+                  <pic:nvPicPr>
+                    <pic:cNvPr id="1684217662" name="Picture 1" descr="A diagram of a server&#10;&#10;Description automatically generated"/>
+                    <pic:cNvPicPr/>
+                  </pic:nvPicPr>
+                  <pic:blipFill>
+                    <a:blip r:embed="rId6"/>
+                    <a:stretch>
+                      <a:fillRect/>
+                    </a:stretch>
+                  </pic:blipFill>
+                  <pic:spPr>
+                    <a:xfrm>
+                      <a:off x="0" y="0"/>
+                      <a:ext cx="5943600" cy="5154295"/>
+                    </a:xfrm>
+                    <a:prstGeom prst="rect">
+                      <a:avLst/>
+                    </a:prstGeom>
+                  </pic:spPr>
+                </pic:pic>
+              </a:graphicData>
+            </a:graphic>
+          </wp:inline>
+        </w:drawing>
       </w:r>
     </w:p>
     <w:p>
@@ -730,10 +759,8 @@
           <w:numId w:val="1"/>
         </w:numPr>
       </w:pPr>
-      <w:bookmarkStart w:id="18" w:name="_heading=h.z337ya" w:colFirst="0" w:colLast="0"/>
-      <w:bookmarkEnd w:id="18"/>
-      <w:r>
-        <w:t xml:space="preserve"> Test Plan</w:t>
+      <w:r>
+        <w:t>Test Plan</w:t>
       </w:r>
     </w:p>
     <w:p/>
@@ -2281,11 +2308,7 @@
               <w:t>i.e.,</w:t>
             </w:r>
             <w:r>
-              <w:t xml:space="preserve"> an emoji, the message should still go through to the </w:t>
-            </w:r>
-            <w:r>
-              <w:lastRenderedPageBreak/>
-              <w:t>server and other users.</w:t>
+              <w:t xml:space="preserve"> an emoji, the message should still go through to the server and other users.</w:t>
             </w:r>
           </w:p>
         </w:tc>
@@ -2510,7 +2533,11 @@
               <w:jc w:val="center"/>
             </w:pPr>
             <w:r>
-              <w:t>If there are many users all sending messages at once, we would like to see no felt drop in performance.</w:t>
+              <w:t xml:space="preserve">If there are many users all sending messages at once, we would like to see no felt drop in </w:t>
+            </w:r>
+            <w:r>
+              <w:lastRenderedPageBreak/>
+              <w:t>performance.</w:t>
             </w:r>
           </w:p>
         </w:tc>

</xml_diff>